<commit_message>
# more formatting update
</commit_message>
<xml_diff>
--- a/Docs.docx
+++ b/Docs.docx
@@ -11,13 +11,766 @@
         <w:t>Protocol Bridge Claims Provider</w:t>
       </w:r>
     </w:p>
+    <w:sdt>
+      <w:sdtPr>
+        <w:id w:val="120819110"/>
+        <w:docPartObj>
+          <w:docPartGallery w:val="Table of Contents"/>
+          <w:docPartUnique/>
+        </w:docPartObj>
+      </w:sdtPr>
+      <w:sdtEndPr>
+        <w:rPr>
+          <w:rFonts w:ascii="Arial" w:eastAsiaTheme="minorEastAsia" w:hAnsi="Arial" w:cstheme="minorBidi"/>
+          <w:b w:val="0"/>
+          <w:bCs w:val="0"/>
+          <w:color w:val="auto"/>
+          <w:sz w:val="22"/>
+          <w:szCs w:val="22"/>
+          <w:lang w:bidi="en-US"/>
+        </w:rPr>
+      </w:sdtEndPr>
+      <w:sdtContent>
+        <w:p>
+          <w:pPr>
+            <w:pStyle w:val="TOCHeading"/>
+            <w:rPr>
+              <w:rStyle w:val="Heading1Char"/>
+            </w:rPr>
+          </w:pPr>
+          <w:r>
+            <w:rPr>
+              <w:rStyle w:val="Heading1Char"/>
+            </w:rPr>
+            <w:t>Table of Contents</w:t>
+          </w:r>
+        </w:p>
+        <w:p/>
+        <w:p>
+          <w:pPr>
+            <w:pStyle w:val="TOC1"/>
+            <w:tabs>
+              <w:tab w:val="right" w:leader="dot" w:pos="8828"/>
+            </w:tabs>
+            <w:rPr>
+              <w:rFonts w:asciiTheme="minorHAnsi" w:hAnsiTheme="minorHAnsi"/>
+              <w:noProof/>
+              <w:lang w:val="es-AR" w:eastAsia="es-AR" w:bidi="ar-SA"/>
+            </w:rPr>
+          </w:pPr>
+          <w:r>
+            <w:fldChar w:fldCharType="begin"/>
+          </w:r>
+          <w:r>
+            <w:instrText xml:space="preserve"> TOC \o "1-3" \h \z \u </w:instrText>
+          </w:r>
+          <w:r>
+            <w:fldChar w:fldCharType="separate"/>
+          </w:r>
+          <w:hyperlink w:anchor="_Toc263022267" w:history="1">
+            <w:r>
+              <w:rPr>
+                <w:rStyle w:val="Hyperlink"/>
+                <w:noProof/>
+              </w:rPr>
+              <w:t>Getting Started</w:t>
+            </w:r>
+            <w:r>
+              <w:rPr>
+                <w:noProof/>
+                <w:webHidden/>
+              </w:rPr>
+              <w:tab/>
+            </w:r>
+            <w:r>
+              <w:rPr>
+                <w:noProof/>
+                <w:webHidden/>
+              </w:rPr>
+              <w:fldChar w:fldCharType="begin"/>
+            </w:r>
+            <w:r>
+              <w:rPr>
+                <w:noProof/>
+                <w:webHidden/>
+              </w:rPr>
+              <w:instrText xml:space="preserve"> PAGEREF _Toc263022267 \h </w:instrText>
+            </w:r>
+            <w:r>
+              <w:rPr>
+                <w:noProof/>
+                <w:webHidden/>
+              </w:rPr>
+            </w:r>
+            <w:r>
+              <w:rPr>
+                <w:noProof/>
+                <w:webHidden/>
+              </w:rPr>
+              <w:fldChar w:fldCharType="separate"/>
+            </w:r>
+            <w:r>
+              <w:rPr>
+                <w:noProof/>
+                <w:webHidden/>
+              </w:rPr>
+              <w:t>1</w:t>
+            </w:r>
+            <w:r>
+              <w:rPr>
+                <w:noProof/>
+                <w:webHidden/>
+              </w:rPr>
+              <w:fldChar w:fldCharType="end"/>
+            </w:r>
+          </w:hyperlink>
+        </w:p>
+        <w:p>
+          <w:pPr>
+            <w:pStyle w:val="TOC2"/>
+            <w:tabs>
+              <w:tab w:val="right" w:leader="dot" w:pos="8828"/>
+            </w:tabs>
+            <w:rPr>
+              <w:rFonts w:asciiTheme="minorHAnsi" w:hAnsiTheme="minorHAnsi"/>
+              <w:noProof/>
+              <w:lang w:val="es-AR" w:eastAsia="es-AR" w:bidi="ar-SA"/>
+            </w:rPr>
+          </w:pPr>
+          <w:hyperlink w:anchor="_Toc263022268" w:history="1">
+            <w:r>
+              <w:rPr>
+                <w:rStyle w:val="Hyperlink"/>
+                <w:noProof/>
+              </w:rPr>
+              <w:t>Configuring an ASP.NET application to use the Multi Protocol STS</w:t>
+            </w:r>
+            <w:r>
+              <w:rPr>
+                <w:noProof/>
+                <w:webHidden/>
+              </w:rPr>
+              <w:tab/>
+            </w:r>
+            <w:r>
+              <w:rPr>
+                <w:noProof/>
+                <w:webHidden/>
+              </w:rPr>
+              <w:fldChar w:fldCharType="begin"/>
+            </w:r>
+            <w:r>
+              <w:rPr>
+                <w:noProof/>
+                <w:webHidden/>
+              </w:rPr>
+              <w:instrText xml:space="preserve"> PAGEREF _Toc263022268 \h </w:instrText>
+            </w:r>
+            <w:r>
+              <w:rPr>
+                <w:noProof/>
+                <w:webHidden/>
+              </w:rPr>
+            </w:r>
+            <w:r>
+              <w:rPr>
+                <w:noProof/>
+                <w:webHidden/>
+              </w:rPr>
+              <w:fldChar w:fldCharType="separate"/>
+            </w:r>
+            <w:r>
+              <w:rPr>
+                <w:noProof/>
+                <w:webHidden/>
+              </w:rPr>
+              <w:t>3</w:t>
+            </w:r>
+            <w:r>
+              <w:rPr>
+                <w:noProof/>
+                <w:webHidden/>
+              </w:rPr>
+              <w:fldChar w:fldCharType="end"/>
+            </w:r>
+          </w:hyperlink>
+        </w:p>
+        <w:p>
+          <w:pPr>
+            <w:pStyle w:val="TOC1"/>
+            <w:tabs>
+              <w:tab w:val="right" w:leader="dot" w:pos="8828"/>
+            </w:tabs>
+            <w:rPr>
+              <w:rFonts w:asciiTheme="minorHAnsi" w:hAnsiTheme="minorHAnsi"/>
+              <w:noProof/>
+              <w:lang w:val="es-AR" w:eastAsia="es-AR" w:bidi="ar-SA"/>
+            </w:rPr>
+          </w:pPr>
+          <w:hyperlink w:anchor="_Toc263022269" w:history="1">
+            <w:r>
+              <w:rPr>
+                <w:rStyle w:val="Hyperlink"/>
+                <w:noProof/>
+              </w:rPr>
+              <w:t>Configuration</w:t>
+            </w:r>
+            <w:r>
+              <w:rPr>
+                <w:noProof/>
+                <w:webHidden/>
+              </w:rPr>
+              <w:tab/>
+            </w:r>
+            <w:r>
+              <w:rPr>
+                <w:noProof/>
+                <w:webHidden/>
+              </w:rPr>
+              <w:fldChar w:fldCharType="begin"/>
+            </w:r>
+            <w:r>
+              <w:rPr>
+                <w:noProof/>
+                <w:webHidden/>
+              </w:rPr>
+              <w:instrText xml:space="preserve"> PAGEREF _Toc263022269 \h </w:instrText>
+            </w:r>
+            <w:r>
+              <w:rPr>
+                <w:noProof/>
+                <w:webHidden/>
+              </w:rPr>
+            </w:r>
+            <w:r>
+              <w:rPr>
+                <w:noProof/>
+                <w:webHidden/>
+              </w:rPr>
+              <w:fldChar w:fldCharType="separate"/>
+            </w:r>
+            <w:r>
+              <w:rPr>
+                <w:noProof/>
+                <w:webHidden/>
+              </w:rPr>
+              <w:t>6</w:t>
+            </w:r>
+            <w:r>
+              <w:rPr>
+                <w:noProof/>
+                <w:webHidden/>
+              </w:rPr>
+              <w:fldChar w:fldCharType="end"/>
+            </w:r>
+          </w:hyperlink>
+        </w:p>
+        <w:p>
+          <w:pPr>
+            <w:pStyle w:val="TOC2"/>
+            <w:tabs>
+              <w:tab w:val="right" w:leader="dot" w:pos="8828"/>
+            </w:tabs>
+            <w:rPr>
+              <w:rFonts w:asciiTheme="minorHAnsi" w:hAnsiTheme="minorHAnsi"/>
+              <w:noProof/>
+              <w:lang w:val="es-AR" w:eastAsia="es-AR" w:bidi="ar-SA"/>
+            </w:rPr>
+          </w:pPr>
+          <w:hyperlink w:anchor="_Toc263022270" w:history="1">
+            <w:r>
+              <w:rPr>
+                <w:rStyle w:val="Hyperlink"/>
+                <w:noProof/>
+              </w:rPr>
+              <w:t>General Properties</w:t>
+            </w:r>
+            <w:r>
+              <w:rPr>
+                <w:noProof/>
+                <w:webHidden/>
+              </w:rPr>
+              <w:tab/>
+            </w:r>
+            <w:r>
+              <w:rPr>
+                <w:noProof/>
+                <w:webHidden/>
+              </w:rPr>
+              <w:fldChar w:fldCharType="begin"/>
+            </w:r>
+            <w:r>
+              <w:rPr>
+                <w:noProof/>
+                <w:webHidden/>
+              </w:rPr>
+              <w:instrText xml:space="preserve"> PAGEREF _Toc263022270 \h </w:instrText>
+            </w:r>
+            <w:r>
+              <w:rPr>
+                <w:noProof/>
+                <w:webHidden/>
+              </w:rPr>
+            </w:r>
+            <w:r>
+              <w:rPr>
+                <w:noProof/>
+                <w:webHidden/>
+              </w:rPr>
+              <w:fldChar w:fldCharType="separate"/>
+            </w:r>
+            <w:r>
+              <w:rPr>
+                <w:noProof/>
+                <w:webHidden/>
+              </w:rPr>
+              <w:t>6</w:t>
+            </w:r>
+            <w:r>
+              <w:rPr>
+                <w:noProof/>
+                <w:webHidden/>
+              </w:rPr>
+              <w:fldChar w:fldCharType="end"/>
+            </w:r>
+          </w:hyperlink>
+        </w:p>
+        <w:p>
+          <w:pPr>
+            <w:pStyle w:val="TOC2"/>
+            <w:tabs>
+              <w:tab w:val="right" w:leader="dot" w:pos="8828"/>
+            </w:tabs>
+            <w:rPr>
+              <w:rFonts w:asciiTheme="minorHAnsi" w:hAnsiTheme="minorHAnsi"/>
+              <w:noProof/>
+              <w:lang w:val="es-AR" w:eastAsia="es-AR" w:bidi="ar-SA"/>
+            </w:rPr>
+          </w:pPr>
+          <w:hyperlink w:anchor="_Toc263022271" w:history="1">
+            <w:r>
+              <w:rPr>
+                <w:rStyle w:val="Hyperlink"/>
+                <w:noProof/>
+              </w:rPr>
+              <w:t>Claims Providers</w:t>
+            </w:r>
+            <w:r>
+              <w:rPr>
+                <w:noProof/>
+                <w:webHidden/>
+              </w:rPr>
+              <w:tab/>
+            </w:r>
+            <w:r>
+              <w:rPr>
+                <w:noProof/>
+                <w:webHidden/>
+              </w:rPr>
+              <w:fldChar w:fldCharType="begin"/>
+            </w:r>
+            <w:r>
+              <w:rPr>
+                <w:noProof/>
+                <w:webHidden/>
+              </w:rPr>
+              <w:instrText xml:space="preserve"> PAGEREF _Toc263022271 \h </w:instrText>
+            </w:r>
+            <w:r>
+              <w:rPr>
+                <w:noProof/>
+                <w:webHidden/>
+              </w:rPr>
+            </w:r>
+            <w:r>
+              <w:rPr>
+                <w:noProof/>
+                <w:webHidden/>
+              </w:rPr>
+              <w:fldChar w:fldCharType="separate"/>
+            </w:r>
+            <w:r>
+              <w:rPr>
+                <w:noProof/>
+                <w:webHidden/>
+              </w:rPr>
+              <w:t>7</w:t>
+            </w:r>
+            <w:r>
+              <w:rPr>
+                <w:noProof/>
+                <w:webHidden/>
+              </w:rPr>
+              <w:fldChar w:fldCharType="end"/>
+            </w:r>
+          </w:hyperlink>
+        </w:p>
+        <w:p>
+          <w:pPr>
+            <w:pStyle w:val="TOC2"/>
+            <w:tabs>
+              <w:tab w:val="right" w:leader="dot" w:pos="8828"/>
+            </w:tabs>
+            <w:rPr>
+              <w:rFonts w:asciiTheme="minorHAnsi" w:hAnsiTheme="minorHAnsi"/>
+              <w:noProof/>
+              <w:lang w:val="es-AR" w:eastAsia="es-AR" w:bidi="ar-SA"/>
+            </w:rPr>
+          </w:pPr>
+          <w:hyperlink w:anchor="_Toc263022272" w:history="1">
+            <w:r>
+              <w:rPr>
+                <w:rStyle w:val="Hyperlink"/>
+                <w:noProof/>
+              </w:rPr>
+              <w:t>Scopes</w:t>
+            </w:r>
+            <w:r>
+              <w:rPr>
+                <w:noProof/>
+                <w:webHidden/>
+              </w:rPr>
+              <w:tab/>
+            </w:r>
+            <w:r>
+              <w:rPr>
+                <w:noProof/>
+                <w:webHidden/>
+              </w:rPr>
+              <w:fldChar w:fldCharType="begin"/>
+            </w:r>
+            <w:r>
+              <w:rPr>
+                <w:noProof/>
+                <w:webHidden/>
+              </w:rPr>
+              <w:instrText xml:space="preserve"> PAGEREF _Toc263022272 \h </w:instrText>
+            </w:r>
+            <w:r>
+              <w:rPr>
+                <w:noProof/>
+                <w:webHidden/>
+              </w:rPr>
+            </w:r>
+            <w:r>
+              <w:rPr>
+                <w:noProof/>
+                <w:webHidden/>
+              </w:rPr>
+              <w:fldChar w:fldCharType="separate"/>
+            </w:r>
+            <w:r>
+              <w:rPr>
+                <w:noProof/>
+                <w:webHidden/>
+              </w:rPr>
+              <w:t>8</w:t>
+            </w:r>
+            <w:r>
+              <w:rPr>
+                <w:noProof/>
+                <w:webHidden/>
+              </w:rPr>
+              <w:fldChar w:fldCharType="end"/>
+            </w:r>
+          </w:hyperlink>
+        </w:p>
+        <w:p>
+          <w:pPr>
+            <w:pStyle w:val="TOC1"/>
+            <w:tabs>
+              <w:tab w:val="right" w:leader="dot" w:pos="8828"/>
+            </w:tabs>
+            <w:rPr>
+              <w:rFonts w:asciiTheme="minorHAnsi" w:hAnsiTheme="minorHAnsi"/>
+              <w:noProof/>
+              <w:lang w:val="es-AR" w:eastAsia="es-AR" w:bidi="ar-SA"/>
+            </w:rPr>
+          </w:pPr>
+          <w:hyperlink w:anchor="_Toc263022273" w:history="1">
+            <w:r>
+              <w:rPr>
+                <w:rStyle w:val="Hyperlink"/>
+                <w:noProof/>
+              </w:rPr>
+              <w:t>More info</w:t>
+            </w:r>
+            <w:r>
+              <w:rPr>
+                <w:noProof/>
+                <w:webHidden/>
+              </w:rPr>
+              <w:tab/>
+            </w:r>
+            <w:r>
+              <w:rPr>
+                <w:noProof/>
+                <w:webHidden/>
+              </w:rPr>
+              <w:fldChar w:fldCharType="begin"/>
+            </w:r>
+            <w:r>
+              <w:rPr>
+                <w:noProof/>
+                <w:webHidden/>
+              </w:rPr>
+              <w:instrText xml:space="preserve"> PAGEREF _Toc263022273 \h </w:instrText>
+            </w:r>
+            <w:r>
+              <w:rPr>
+                <w:noProof/>
+                <w:webHidden/>
+              </w:rPr>
+            </w:r>
+            <w:r>
+              <w:rPr>
+                <w:noProof/>
+                <w:webHidden/>
+              </w:rPr>
+              <w:fldChar w:fldCharType="separate"/>
+            </w:r>
+            <w:r>
+              <w:rPr>
+                <w:noProof/>
+                <w:webHidden/>
+              </w:rPr>
+              <w:t>9</w:t>
+            </w:r>
+            <w:r>
+              <w:rPr>
+                <w:noProof/>
+                <w:webHidden/>
+              </w:rPr>
+              <w:fldChar w:fldCharType="end"/>
+            </w:r>
+          </w:hyperlink>
+        </w:p>
+        <w:p>
+          <w:pPr>
+            <w:pStyle w:val="TOC2"/>
+            <w:tabs>
+              <w:tab w:val="right" w:leader="dot" w:pos="8828"/>
+            </w:tabs>
+            <w:rPr>
+              <w:rFonts w:asciiTheme="minorHAnsi" w:hAnsiTheme="minorHAnsi"/>
+              <w:noProof/>
+              <w:lang w:val="es-AR" w:eastAsia="es-AR" w:bidi="ar-SA"/>
+            </w:rPr>
+          </w:pPr>
+          <w:hyperlink w:anchor="_Toc263022274" w:history="1">
+            <w:r>
+              <w:rPr>
+                <w:rStyle w:val="Hyperlink"/>
+                <w:noProof/>
+              </w:rPr>
+              <w:t>The story behind</w:t>
+            </w:r>
+            <w:r>
+              <w:rPr>
+                <w:noProof/>
+                <w:webHidden/>
+              </w:rPr>
+              <w:tab/>
+            </w:r>
+            <w:r>
+              <w:rPr>
+                <w:noProof/>
+                <w:webHidden/>
+              </w:rPr>
+              <w:fldChar w:fldCharType="begin"/>
+            </w:r>
+            <w:r>
+              <w:rPr>
+                <w:noProof/>
+                <w:webHidden/>
+              </w:rPr>
+              <w:instrText xml:space="preserve"> PAGEREF _Toc263022274 \h </w:instrText>
+            </w:r>
+            <w:r>
+              <w:rPr>
+                <w:noProof/>
+                <w:webHidden/>
+              </w:rPr>
+            </w:r>
+            <w:r>
+              <w:rPr>
+                <w:noProof/>
+                <w:webHidden/>
+              </w:rPr>
+              <w:fldChar w:fldCharType="separate"/>
+            </w:r>
+            <w:r>
+              <w:rPr>
+                <w:noProof/>
+                <w:webHidden/>
+              </w:rPr>
+              <w:t>9</w:t>
+            </w:r>
+            <w:r>
+              <w:rPr>
+                <w:noProof/>
+                <w:webHidden/>
+              </w:rPr>
+              <w:fldChar w:fldCharType="end"/>
+            </w:r>
+          </w:hyperlink>
+        </w:p>
+        <w:p>
+          <w:pPr>
+            <w:pStyle w:val="TOC2"/>
+            <w:tabs>
+              <w:tab w:val="right" w:leader="dot" w:pos="8828"/>
+            </w:tabs>
+            <w:rPr>
+              <w:rFonts w:asciiTheme="minorHAnsi" w:hAnsiTheme="minorHAnsi"/>
+              <w:noProof/>
+              <w:lang w:val="es-AR" w:eastAsia="es-AR" w:bidi="ar-SA"/>
+            </w:rPr>
+          </w:pPr>
+          <w:hyperlink w:anchor="_Toc263022275" w:history="1">
+            <w:r>
+              <w:rPr>
+                <w:rStyle w:val="Hyperlink"/>
+                <w:noProof/>
+              </w:rPr>
+              <w:t>Known Issues</w:t>
+            </w:r>
+            <w:r>
+              <w:rPr>
+                <w:noProof/>
+                <w:webHidden/>
+              </w:rPr>
+              <w:tab/>
+            </w:r>
+            <w:r>
+              <w:rPr>
+                <w:noProof/>
+                <w:webHidden/>
+              </w:rPr>
+              <w:fldChar w:fldCharType="begin"/>
+            </w:r>
+            <w:r>
+              <w:rPr>
+                <w:noProof/>
+                <w:webHidden/>
+              </w:rPr>
+              <w:instrText xml:space="preserve"> PAGEREF _Toc263022275 \h </w:instrText>
+            </w:r>
+            <w:r>
+              <w:rPr>
+                <w:noProof/>
+                <w:webHidden/>
+              </w:rPr>
+            </w:r>
+            <w:r>
+              <w:rPr>
+                <w:noProof/>
+                <w:webHidden/>
+              </w:rPr>
+              <w:fldChar w:fldCharType="separate"/>
+            </w:r>
+            <w:r>
+              <w:rPr>
+                <w:noProof/>
+                <w:webHidden/>
+              </w:rPr>
+              <w:t>10</w:t>
+            </w:r>
+            <w:r>
+              <w:rPr>
+                <w:noProof/>
+                <w:webHidden/>
+              </w:rPr>
+              <w:fldChar w:fldCharType="end"/>
+            </w:r>
+          </w:hyperlink>
+        </w:p>
+        <w:p>
+          <w:pPr>
+            <w:pStyle w:val="TOC2"/>
+            <w:tabs>
+              <w:tab w:val="right" w:leader="dot" w:pos="8828"/>
+            </w:tabs>
+            <w:rPr>
+              <w:rFonts w:asciiTheme="minorHAnsi" w:hAnsiTheme="minorHAnsi"/>
+              <w:noProof/>
+              <w:lang w:val="es-AR" w:eastAsia="es-AR" w:bidi="ar-SA"/>
+            </w:rPr>
+          </w:pPr>
+          <w:hyperlink w:anchor="_Toc263022276" w:history="1">
+            <w:r>
+              <w:rPr>
+                <w:rStyle w:val="Hyperlink"/>
+                <w:noProof/>
+              </w:rPr>
+              <w:t>Main contributors</w:t>
+            </w:r>
+            <w:r>
+              <w:rPr>
+                <w:noProof/>
+                <w:webHidden/>
+              </w:rPr>
+              <w:tab/>
+            </w:r>
+            <w:r>
+              <w:rPr>
+                <w:noProof/>
+                <w:webHidden/>
+              </w:rPr>
+              <w:fldChar w:fldCharType="begin"/>
+            </w:r>
+            <w:r>
+              <w:rPr>
+                <w:noProof/>
+                <w:webHidden/>
+              </w:rPr>
+              <w:instrText xml:space="preserve"> PAGEREF _Toc263022276 \h </w:instrText>
+            </w:r>
+            <w:r>
+              <w:rPr>
+                <w:noProof/>
+                <w:webHidden/>
+              </w:rPr>
+            </w:r>
+            <w:r>
+              <w:rPr>
+                <w:noProof/>
+                <w:webHidden/>
+              </w:rPr>
+              <w:fldChar w:fldCharType="separate"/>
+            </w:r>
+            <w:r>
+              <w:rPr>
+                <w:noProof/>
+                <w:webHidden/>
+              </w:rPr>
+              <w:t>10</w:t>
+            </w:r>
+            <w:r>
+              <w:rPr>
+                <w:noProof/>
+                <w:webHidden/>
+              </w:rPr>
+              <w:fldChar w:fldCharType="end"/>
+            </w:r>
+          </w:hyperlink>
+        </w:p>
+        <w:p>
+          <w:r>
+            <w:fldChar w:fldCharType="end"/>
+          </w:r>
+        </w:p>
+      </w:sdtContent>
+    </w:sdt>
     <w:p>
       <w:pPr>
         <w:pStyle w:val="Heading1"/>
       </w:pPr>
+      <w:bookmarkStart w:id="0" w:name="_Toc263022267"/>
       <w:r>
         <w:t>Getting Started</w:t>
       </w:r>
+      <w:bookmarkEnd w:id="0"/>
     </w:p>
     <w:p>
       <w:r>
@@ -180,10 +933,12 @@
       <w:pPr>
         <w:pStyle w:val="Heading2"/>
       </w:pPr>
+      <w:bookmarkStart w:id="1" w:name="_Toc263022268"/>
       <w:r>
         <w:lastRenderedPageBreak/>
         <w:t>Configuring an ASP.NET application to use the Multi Protocol STS</w:t>
       </w:r>
+      <w:bookmarkEnd w:id="1"/>
     </w:p>
     <w:p>
       <w:pPr>
@@ -391,8 +1146,8 @@
         <w:lastRenderedPageBreak/>
         <w:drawing>
           <wp:inline distT="0" distB="0" distL="0" distR="0">
-            <wp:extent cx="5612130" cy="4230683"/>
-            <wp:effectExtent l="19050" t="0" r="7620" b="0"/>
+            <wp:extent cx="4320000" cy="3257143"/>
+            <wp:effectExtent l="19050" t="0" r="4350" b="0"/>
             <wp:docPr id="11" name="Picture 35"/>
             <wp:cNvGraphicFramePr>
               <a:graphicFrameLocks xmlns:a="http://schemas.openxmlformats.org/drawingml/2006/main" noChangeAspect="1"/>
@@ -416,7 +1171,7 @@
                   <pic:spPr bwMode="auto">
                     <a:xfrm>
                       <a:off x="0" y="0"/>
-                      <a:ext cx="5612130" cy="4230683"/>
+                      <a:ext cx="4320000" cy="3257143"/>
                     </a:xfrm>
                     <a:prstGeom prst="rect">
                       <a:avLst/>
@@ -493,11 +1248,10 @@
           <w:noProof/>
           <w:lang w:val="es-AR" w:eastAsia="es-AR" w:bidi="ar-SA"/>
         </w:rPr>
-        <w:lastRenderedPageBreak/>
         <w:drawing>
           <wp:inline distT="0" distB="0" distL="0" distR="0">
-            <wp:extent cx="5612130" cy="4230683"/>
-            <wp:effectExtent l="19050" t="0" r="7620" b="0"/>
+            <wp:extent cx="4320000" cy="3255397"/>
+            <wp:effectExtent l="19050" t="0" r="4350" b="0"/>
             <wp:docPr id="12" name="Picture 20"/>
             <wp:cNvGraphicFramePr>
               <a:graphicFrameLocks xmlns:a="http://schemas.openxmlformats.org/drawingml/2006/main" noChangeAspect="1"/>
@@ -521,7 +1275,7 @@
                   <pic:spPr bwMode="auto">
                     <a:xfrm>
                       <a:off x="0" y="0"/>
-                      <a:ext cx="5612130" cy="4230683"/>
+                      <a:ext cx="4320000" cy="3255397"/>
                     </a:xfrm>
                     <a:prstGeom prst="rect">
                       <a:avLst/>
@@ -547,6 +1301,7 @@
         <w:pStyle w:val="ppNumberList"/>
       </w:pPr>
       <w:r>
+        <w:lastRenderedPageBreak/>
         <w:t xml:space="preserve">Select </w:t>
       </w:r>
       <w:r>
@@ -576,11 +1331,10 @@
           <w:noProof/>
           <w:lang w:val="es-AR" w:eastAsia="es-AR" w:bidi="ar-SA"/>
         </w:rPr>
-        <w:lastRenderedPageBreak/>
         <w:drawing>
           <wp:inline distT="0" distB="0" distL="0" distR="0">
-            <wp:extent cx="5612130" cy="4230683"/>
-            <wp:effectExtent l="19050" t="0" r="7620" b="0"/>
+            <wp:extent cx="4320000" cy="3255397"/>
+            <wp:effectExtent l="19050" t="0" r="4350" b="0"/>
             <wp:docPr id="15" name="Picture 26"/>
             <wp:cNvGraphicFramePr>
               <a:graphicFrameLocks xmlns:a="http://schemas.openxmlformats.org/drawingml/2006/main" noChangeAspect="1"/>
@@ -604,7 +1358,7 @@
                   <pic:spPr bwMode="auto">
                     <a:xfrm>
                       <a:off x="0" y="0"/>
-                      <a:ext cx="5612130" cy="4230683"/>
+                      <a:ext cx="4320000" cy="3255397"/>
                     </a:xfrm>
                     <a:prstGeom prst="rect">
                       <a:avLst/>
@@ -641,11 +1395,10 @@
           <w:noProof/>
           <w:lang w:val="es-AR" w:eastAsia="es-AR" w:bidi="ar-SA"/>
         </w:rPr>
-        <w:lastRenderedPageBreak/>
         <w:drawing>
           <wp:inline distT="0" distB="0" distL="0" distR="0">
-            <wp:extent cx="5612130" cy="4230683"/>
-            <wp:effectExtent l="19050" t="0" r="7620" b="0"/>
+            <wp:extent cx="4320000" cy="3255397"/>
+            <wp:effectExtent l="19050" t="0" r="4350" b="0"/>
             <wp:docPr id="16" name="Picture 29"/>
             <wp:cNvGraphicFramePr>
               <a:graphicFrameLocks xmlns:a="http://schemas.openxmlformats.org/drawingml/2006/main" noChangeAspect="1"/>
@@ -669,7 +1422,7 @@
                   <pic:spPr bwMode="auto">
                     <a:xfrm>
                       <a:off x="0" y="0"/>
-                      <a:ext cx="5612130" cy="4230683"/>
+                      <a:ext cx="4320000" cy="3255397"/>
                     </a:xfrm>
                     <a:prstGeom prst="rect">
                       <a:avLst/>
@@ -726,6 +1479,7 @@
         <w:pStyle w:val="ppCodeIndent"/>
       </w:pPr>
       <w:r>
+        <w:lastRenderedPageBreak/>
         <w:t xml:space="preserve">&lt;%@ Page Language="C#" </w:t>
       </w:r>
       <w:proofErr w:type="spellStart"/>
@@ -941,7 +1695,6 @@
         <w:pStyle w:val="ppCodeIndent"/>
       </w:pPr>
       <w:r>
-        <w:lastRenderedPageBreak/>
         <w:t xml:space="preserve">    &lt;/div&gt;</w:t>
       </w:r>
     </w:p>
@@ -1052,204 +1805,21 @@
       <w:pPr>
         <w:pStyle w:val="Heading1"/>
       </w:pPr>
-      <w:r>
-        <w:t>The story behind</w:t>
-      </w:r>
-    </w:p>
-    <w:p>
-      <w:r>
-        <w:t xml:space="preserve">This work is the result of a proof of concept we did with the Microsoft Federated Identity </w:t>
-      </w:r>
-      <w:proofErr w:type="spellStart"/>
-      <w:r>
-        <w:t>Interop</w:t>
-      </w:r>
-      <w:proofErr w:type="spellEnd"/>
-      <w:r>
-        <w:t xml:space="preserve"> group (lead by </w:t>
-      </w:r>
-      <w:hyperlink r:id="rId17" w:history="1">
-        <w:r>
-          <w:rPr>
-            <w:rStyle w:val="Hyperlink"/>
-          </w:rPr>
-          <w:t>Mike Jones</w:t>
-        </w:r>
-      </w:hyperlink>
-      <w:r>
-        <w:t>)</w:t>
-      </w:r>
-      <w:r>
-        <w:t xml:space="preserve">, </w:t>
-      </w:r>
-      <w:hyperlink r:id="rId18" w:history="1">
-        <w:r>
-          <w:rPr>
-            <w:rStyle w:val="Hyperlink"/>
-          </w:rPr>
-          <w:t>Medtronic</w:t>
-        </w:r>
-      </w:hyperlink>
-      <w:r>
-        <w:t xml:space="preserve"> and </w:t>
-      </w:r>
-      <w:hyperlink r:id="rId19" w:history="1">
-        <w:r>
-          <w:rPr>
-            <w:rStyle w:val="Hyperlink"/>
-          </w:rPr>
-          <w:t>PayPal</w:t>
-        </w:r>
-      </w:hyperlink>
-      <w:r>
-        <w:t xml:space="preserve">. </w:t>
-      </w:r>
-      <w:r>
-        <w:t xml:space="preserve">The business scenario brought by Medtronic is around </w:t>
-      </w:r>
-      <w:r>
-        <w:t xml:space="preserve">an </w:t>
-      </w:r>
-      <w:r>
-        <w:t>insulin pump trial</w:t>
-      </w:r>
-      <w:r>
-        <w:t xml:space="preserve"> registration</w:t>
-      </w:r>
-      <w:r>
-        <w:t xml:space="preserve">. In order to register to this trial, users would login with PayPal, which </w:t>
-      </w:r>
-      <w:r>
-        <w:t xml:space="preserve">represents </w:t>
-      </w:r>
-      <w:r>
-        <w:t>a trusted authority for authentication and attributes like shipping address and age</w:t>
-      </w:r>
-      <w:r>
-        <w:t xml:space="preserve"> for Medtronic</w:t>
-      </w:r>
-      <w:r>
-        <w:t xml:space="preserve">. However, authentication </w:t>
-      </w:r>
-      <w:r>
-        <w:t>alone is</w:t>
-      </w:r>
-      <w:r>
-        <w:t xml:space="preserve"> not enough for the purpose of the trial. Medtronic wants to enrich the identity of the user with other attributes that belong to their realm. In essence, they </w:t>
-      </w:r>
-      <w:r>
-        <w:t xml:space="preserve">are doing </w:t>
-      </w:r>
-      <w:r>
-        <w:t xml:space="preserve">an identity mash up and </w:t>
-      </w:r>
-      <w:r>
-        <w:t xml:space="preserve">using this </w:t>
-      </w:r>
-      <w:r>
-        <w:t>“mashed” token to access other applications/services</w:t>
-      </w:r>
-      <w:r>
-        <w:t xml:space="preserve">. </w:t>
-      </w:r>
-      <w:r>
-        <w:t xml:space="preserve">An example of this kind of applications is a site we created called </w:t>
-      </w:r>
-      <w:proofErr w:type="spellStart"/>
-      <w:r>
-        <w:rPr>
-          <w:i/>
-        </w:rPr>
-        <w:t>Contoso</w:t>
-      </w:r>
-      <w:proofErr w:type="spellEnd"/>
-      <w:r>
-        <w:rPr>
-          <w:i/>
-        </w:rPr>
-        <w:t xml:space="preserve"> Opinions</w:t>
-      </w:r>
-      <w:r>
-        <w:t xml:space="preserve"> that allowed users with a Medtronic token (containing PayPal and Medtronic attributes) to comment about their experience with the device. </w:t>
-      </w:r>
-    </w:p>
-    <w:p>
-      <w:r>
-        <w:t xml:space="preserve">While there are many ways to solve a scenario like this, we chose </w:t>
-      </w:r>
-      <w:r>
-        <w:t xml:space="preserve">to create an intermediary Security Token Service that understands the </w:t>
-      </w:r>
-      <w:proofErr w:type="spellStart"/>
-      <w:r>
-        <w:t>OpenID</w:t>
-      </w:r>
-      <w:proofErr w:type="spellEnd"/>
-      <w:r>
-        <w:t xml:space="preserve"> protocol (used by PayPal), WS-Federation protocol and SAML tokens (used by Medtronic apps). This intermediary STS would also allow SSO between the web applications, avoiding re-authentication with the original identity provider (PayPal).</w:t>
-      </w:r>
-    </w:p>
-    <w:p>
-      <w:r>
-        <w:t xml:space="preserve">We decided </w:t>
-      </w:r>
-      <w:r>
-        <w:t xml:space="preserve">together with the Microsoft </w:t>
-      </w:r>
-      <w:r>
-        <w:t xml:space="preserve">Federated Identity </w:t>
-      </w:r>
-      <w:proofErr w:type="spellStart"/>
-      <w:r>
-        <w:t>Interop</w:t>
-      </w:r>
-      <w:proofErr w:type="spellEnd"/>
-      <w:r>
-        <w:t xml:space="preserve"> team </w:t>
-      </w:r>
-      <w:r>
-        <w:t xml:space="preserve">to make the </w:t>
-      </w:r>
-      <w:r>
-        <w:t xml:space="preserve">implementation </w:t>
-      </w:r>
-      <w:r>
-        <w:t xml:space="preserve">of </w:t>
-      </w:r>
-      <w:r>
-        <w:t xml:space="preserve">this </w:t>
-      </w:r>
-      <w:r>
-        <w:t xml:space="preserve">intermediary </w:t>
-      </w:r>
-      <w:r>
-        <w:t xml:space="preserve">multi protocol </w:t>
-      </w:r>
-      <w:r>
-        <w:t xml:space="preserve">STS </w:t>
-      </w:r>
-      <w:r>
-        <w:t>available under open source</w:t>
-      </w:r>
-      <w:r>
-        <w:t>.</w:t>
-      </w:r>
-    </w:p>
-    <w:p>
-      <w:pPr>
-        <w:pStyle w:val="Heading1"/>
-      </w:pPr>
+      <w:bookmarkStart w:id="2" w:name="_Toc263022269"/>
       <w:r>
         <w:t>Configuration</w:t>
       </w:r>
+      <w:bookmarkEnd w:id="2"/>
     </w:p>
     <w:p>
       <w:pPr>
         <w:pStyle w:val="Heading2"/>
       </w:pPr>
+      <w:bookmarkStart w:id="3" w:name="_Toc263022270"/>
       <w:r>
         <w:t>General Properties</w:t>
       </w:r>
+      <w:bookmarkEnd w:id="3"/>
     </w:p>
     <w:p>
       <w:r>
@@ -1283,7 +1853,6 @@
         <w:pStyle w:val="ppCode"/>
       </w:pPr>
       <w:r>
-        <w:lastRenderedPageBreak/>
         <w:t>&lt;</w:t>
       </w:r>
       <w:proofErr w:type="spellStart"/>
@@ -1381,7 +1950,11 @@
           </w:tcPr>
           <w:p>
             <w:r>
-              <w:t>Configuration Attribute/Element</w:t>
+              <w:t xml:space="preserve">Configuration </w:t>
+            </w:r>
+            <w:r>
+              <w:lastRenderedPageBreak/>
+              <w:t>Attribute/Element</w:t>
             </w:r>
           </w:p>
         </w:tc>
@@ -1394,6 +1967,7 @@
               <w:cnfStyle w:val="100000000000"/>
             </w:pPr>
             <w:r>
+              <w:lastRenderedPageBreak/>
               <w:t>Description</w:t>
             </w:r>
           </w:p>
@@ -1410,6 +1984,7 @@
           </w:tcPr>
           <w:p>
             <w:r>
+              <w:lastRenderedPageBreak/>
               <w:t>i</w:t>
             </w:r>
             <w:r>
@@ -1508,6 +2083,7 @@
       <w:pPr>
         <w:pStyle w:val="Heading2"/>
       </w:pPr>
+      <w:bookmarkStart w:id="4" w:name="_Toc263022271"/>
       <w:r>
         <w:t>Claim</w:t>
       </w:r>
@@ -1517,6 +2093,7 @@
       <w:r>
         <w:t xml:space="preserve"> Providers</w:t>
       </w:r>
+      <w:bookmarkEnd w:id="4"/>
     </w:p>
     <w:p>
       <w:r>
@@ -2032,7 +2609,11 @@
             </w:r>
             <w:proofErr w:type="spellEnd"/>
             <w:r>
-              <w:t xml:space="preserve"> parameter used in the website that hosts the STS. Clicking on one of the logos, will redirect to /</w:t>
+              <w:t xml:space="preserve"> parameter used in the website that hosts the STS. Clicking on one of the logos, will redirect to </w:t>
+            </w:r>
+            <w:r>
+              <w:lastRenderedPageBreak/>
+              <w:t>/</w:t>
             </w:r>
             <w:proofErr w:type="spellStart"/>
             <w:r>
@@ -2060,6 +2641,7 @@
           <w:p>
             <w:proofErr w:type="spellStart"/>
             <w:r>
+              <w:lastRenderedPageBreak/>
               <w:t>url</w:t>
             </w:r>
             <w:proofErr w:type="spellEnd"/>
@@ -2209,9 +2791,11 @@
       <w:pPr>
         <w:pStyle w:val="Heading2"/>
       </w:pPr>
+      <w:bookmarkStart w:id="5" w:name="_Toc263022272"/>
       <w:r>
         <w:t>Scopes</w:t>
       </w:r>
+      <w:bookmarkEnd w:id="5"/>
     </w:p>
     <w:p>
       <w:r>
@@ -2387,84 +2971,84 @@
         <w:pStyle w:val="ppCode"/>
       </w:pPr>
       <w:r>
+        <w:t xml:space="preserve">    &lt;add type="http://schema.facebook.com/me/email" name="email" </w:t>
+      </w:r>
+      <w:proofErr w:type="spellStart"/>
+      <w:r>
+        <w:t>demandLevel</w:t>
+      </w:r>
+      <w:proofErr w:type="spellEnd"/>
+      <w:r>
+        <w:t>="Request" /&gt;</w:t>
+      </w:r>
+    </w:p>
+    <w:p>
+      <w:pPr>
+        <w:pStyle w:val="ppCode"/>
+      </w:pPr>
+    </w:p>
+    <w:p>
+      <w:pPr>
+        <w:pStyle w:val="ppCode"/>
+      </w:pPr>
+      <w:r>
+        <w:t xml:space="preserve">  &lt;/</w:t>
+      </w:r>
+      <w:proofErr w:type="spellStart"/>
+      <w:r>
+        <w:t>claimRequirements</w:t>
+      </w:r>
+      <w:proofErr w:type="spellEnd"/>
+      <w:r>
+        <w:t>&gt;</w:t>
+      </w:r>
+    </w:p>
+    <w:p>
+      <w:pPr>
+        <w:pStyle w:val="ppCode"/>
+      </w:pPr>
+      <w:r>
+        <w:t xml:space="preserve">  </w:t>
+      </w:r>
+    </w:p>
+    <w:p>
+      <w:pPr>
+        <w:pStyle w:val="ppCode"/>
+      </w:pPr>
+      <w:r>
+        <w:t xml:space="preserve">  &lt;</w:t>
+      </w:r>
+      <w:proofErr w:type="spellStart"/>
+      <w:r>
+        <w:t>allowedClaimProviders</w:t>
+      </w:r>
+      <w:proofErr w:type="spellEnd"/>
+      <w:r>
+        <w:t>&gt;</w:t>
+      </w:r>
+    </w:p>
+    <w:p>
+      <w:pPr>
+        <w:pStyle w:val="ppCode"/>
+      </w:pPr>
+      <w:r>
+        <w:t xml:space="preserve">    &lt;add name="</w:t>
+      </w:r>
+      <w:proofErr w:type="spellStart"/>
+      <w:r>
+        <w:t>urn:Yahoo:AX</w:t>
+      </w:r>
+      <w:proofErr w:type="spellEnd"/>
+      <w:r>
+        <w:t>" /&gt;</w:t>
+      </w:r>
+    </w:p>
+    <w:p>
+      <w:pPr>
+        <w:pStyle w:val="ppCode"/>
+      </w:pPr>
+      <w:r>
         <w:lastRenderedPageBreak/>
-        <w:t xml:space="preserve">    &lt;add type="http://schema.facebook.com/me/email" name="email" </w:t>
-      </w:r>
-      <w:proofErr w:type="spellStart"/>
-      <w:r>
-        <w:t>demandLevel</w:t>
-      </w:r>
-      <w:proofErr w:type="spellEnd"/>
-      <w:r>
-        <w:t>="Request" /&gt;</w:t>
-      </w:r>
-    </w:p>
-    <w:p>
-      <w:pPr>
-        <w:pStyle w:val="ppCode"/>
-      </w:pPr>
-    </w:p>
-    <w:p>
-      <w:pPr>
-        <w:pStyle w:val="ppCode"/>
-      </w:pPr>
-      <w:r>
-        <w:t xml:space="preserve">  &lt;/</w:t>
-      </w:r>
-      <w:proofErr w:type="spellStart"/>
-      <w:r>
-        <w:t>claimRequirements</w:t>
-      </w:r>
-      <w:proofErr w:type="spellEnd"/>
-      <w:r>
-        <w:t>&gt;</w:t>
-      </w:r>
-    </w:p>
-    <w:p>
-      <w:pPr>
-        <w:pStyle w:val="ppCode"/>
-      </w:pPr>
-      <w:r>
-        <w:t xml:space="preserve">  </w:t>
-      </w:r>
-    </w:p>
-    <w:p>
-      <w:pPr>
-        <w:pStyle w:val="ppCode"/>
-      </w:pPr>
-      <w:r>
-        <w:t xml:space="preserve">  &lt;</w:t>
-      </w:r>
-      <w:proofErr w:type="spellStart"/>
-      <w:r>
-        <w:t>allowedClaimProviders</w:t>
-      </w:r>
-      <w:proofErr w:type="spellEnd"/>
-      <w:r>
-        <w:t>&gt;</w:t>
-      </w:r>
-    </w:p>
-    <w:p>
-      <w:pPr>
-        <w:pStyle w:val="ppCode"/>
-      </w:pPr>
-      <w:r>
-        <w:t xml:space="preserve">    &lt;add name="</w:t>
-      </w:r>
-      <w:proofErr w:type="spellStart"/>
-      <w:r>
-        <w:t>urn:Yahoo:AX</w:t>
-      </w:r>
-      <w:proofErr w:type="spellEnd"/>
-      <w:r>
-        <w:t>" /&gt;</w:t>
-      </w:r>
-    </w:p>
-    <w:p>
-      <w:pPr>
-        <w:pStyle w:val="ppCode"/>
-      </w:pPr>
-      <w:r>
         <w:t xml:space="preserve">    &lt;add name="</w:t>
       </w:r>
       <w:proofErr w:type="spellStart"/>
@@ -2895,17 +3479,124 @@
       <w:pPr>
         <w:pStyle w:val="Heading1"/>
       </w:pPr>
+      <w:bookmarkStart w:id="6" w:name="_Toc263022273"/>
       <w:r>
         <w:t>More info</w:t>
       </w:r>
+      <w:bookmarkEnd w:id="6"/>
     </w:p>
     <w:p>
       <w:pPr>
         <w:pStyle w:val="Heading2"/>
       </w:pPr>
+      <w:bookmarkStart w:id="7" w:name="_Toc263022274"/>
+      <w:r>
+        <w:t>The story behind</w:t>
+      </w:r>
+      <w:bookmarkEnd w:id="7"/>
+    </w:p>
+    <w:p>
+      <w:r>
+        <w:t xml:space="preserve">This work is the result of a proof of concept we did with the Microsoft Federated Identity </w:t>
+      </w:r>
+      <w:proofErr w:type="spellStart"/>
+      <w:r>
+        <w:t>Interop</w:t>
+      </w:r>
+      <w:proofErr w:type="spellEnd"/>
+      <w:r>
+        <w:t xml:space="preserve"> group (lead by </w:t>
+      </w:r>
+      <w:hyperlink r:id="rId17" w:history="1">
+        <w:r>
+          <w:rPr>
+            <w:rStyle w:val="Hyperlink"/>
+          </w:rPr>
+          <w:t>Mike Jones</w:t>
+        </w:r>
+      </w:hyperlink>
+      <w:r>
+        <w:t xml:space="preserve">), </w:t>
+      </w:r>
+      <w:hyperlink r:id="rId18" w:history="1">
+        <w:r>
+          <w:rPr>
+            <w:rStyle w:val="Hyperlink"/>
+          </w:rPr>
+          <w:t>Medtronic</w:t>
+        </w:r>
+      </w:hyperlink>
+      <w:r>
+        <w:t xml:space="preserve"> and </w:t>
+      </w:r>
+      <w:hyperlink r:id="rId19" w:history="1">
+        <w:r>
+          <w:rPr>
+            <w:rStyle w:val="Hyperlink"/>
+          </w:rPr>
+          <w:t>PayPal</w:t>
+        </w:r>
+      </w:hyperlink>
+      <w:r>
+        <w:t xml:space="preserve">. The business scenario brought by Medtronic is around an insulin pump trial registration. In order to register to this trial, users would login with PayPal, which represents a trusted authority for authentication and attributes like shipping address and age for Medtronic. However, authentication alone is not enough for the purpose of the trial. Medtronic wants to enrich the identity of the user with other attributes that belong to their realm. In essence, they are doing an identity mash up and using this “mashed” token to access other applications/services. An example of this </w:t>
+      </w:r>
+      <w:r>
+        <w:lastRenderedPageBreak/>
+        <w:t xml:space="preserve">kind of applications is a site we created called </w:t>
+      </w:r>
+      <w:proofErr w:type="spellStart"/>
+      <w:r>
+        <w:rPr>
+          <w:i/>
+        </w:rPr>
+        <w:t>Contoso</w:t>
+      </w:r>
+      <w:proofErr w:type="spellEnd"/>
+      <w:r>
+        <w:rPr>
+          <w:i/>
+        </w:rPr>
+        <w:t xml:space="preserve"> Opinions</w:t>
+      </w:r>
+      <w:r>
+        <w:t xml:space="preserve"> that allowed users with a Medtronic token (containing PayPal and Medtronic attributes) to comment about their experience with the device. </w:t>
+      </w:r>
+    </w:p>
+    <w:p>
+      <w:r>
+        <w:t xml:space="preserve">While there are many ways to solve a scenario like this, we chose to create an intermediary Security Token Service that understands the </w:t>
+      </w:r>
+      <w:proofErr w:type="spellStart"/>
+      <w:r>
+        <w:t>OpenID</w:t>
+      </w:r>
+      <w:proofErr w:type="spellEnd"/>
+      <w:r>
+        <w:t xml:space="preserve"> protocol (used by PayPal), WS-Federation protocol and SAML tokens (used by Medtronic apps). This intermediary STS would also allow SSO between the web applications, avoiding re-authentication with the original identity provider (PayPal).</w:t>
+      </w:r>
+    </w:p>
+    <w:p>
+      <w:r>
+        <w:t xml:space="preserve">We decided together with the Microsoft Federated Identity </w:t>
+      </w:r>
+      <w:proofErr w:type="spellStart"/>
+      <w:r>
+        <w:t>Interop</w:t>
+      </w:r>
+      <w:proofErr w:type="spellEnd"/>
+      <w:r>
+        <w:t xml:space="preserve"> team to make the implementation of this intermediary multi protocol STS available under open source.</w:t>
+      </w:r>
+    </w:p>
+    <w:p>
+      <w:pPr>
+        <w:pStyle w:val="Heading2"/>
+      </w:pPr>
+      <w:bookmarkStart w:id="8" w:name="_Toc263022275"/>
       <w:r>
         <w:t>Known Issues</w:t>
       </w:r>
+      <w:bookmarkEnd w:id="8"/>
     </w:p>
     <w:p>
       <w:pPr>
@@ -2928,7 +3619,6 @@
         <w:pStyle w:val="ppBulletList"/>
       </w:pPr>
       <w:r>
-        <w:lastRenderedPageBreak/>
         <w:t xml:space="preserve">The </w:t>
       </w:r>
       <w:proofErr w:type="spellStart"/>
@@ -2960,9 +3650,11 @@
       <w:pPr>
         <w:pStyle w:val="Heading2"/>
       </w:pPr>
+      <w:bookmarkStart w:id="9" w:name="_Toc263022276"/>
       <w:r>
         <w:t>Main contributors</w:t>
       </w:r>
+      <w:bookmarkEnd w:id="9"/>
     </w:p>
     <w:p>
       <w:pPr>
@@ -3093,6 +3785,10 @@
         </w:numPr>
       </w:pPr>
       <w:r>
+        <w:rPr>
+          <w:noProof/>
+          <w:lang w:val="es-AR" w:eastAsia="es-AR" w:bidi="ar-SA"/>
+        </w:rPr>
         <w:drawing>
           <wp:inline distT="0" distB="0" distL="0" distR="0">
             <wp:extent cx="800100" cy="800100"/>
@@ -6837,6 +7533,49 @@
         <w:ilvl w:val="4"/>
       </w:numPr>
       <w:ind w:left="2160" w:firstLine="0"/>
+    </w:pPr>
+  </w:style>
+  <w:style w:type="paragraph" w:styleId="TOCHeading">
+    <w:name w:val="TOC Heading"/>
+    <w:basedOn w:val="Heading1"/>
+    <w:next w:val="Normal"/>
+    <w:uiPriority w:val="39"/>
+    <w:semiHidden/>
+    <w:unhideWhenUsed/>
+    <w:qFormat/>
+    <w:rsid w:val="0060135C"/>
+    <w:pPr>
+      <w:spacing w:after="0"/>
+      <w:outlineLvl w:val="9"/>
+    </w:pPr>
+    <w:rPr>
+      <w:rFonts w:asciiTheme="majorHAnsi" w:hAnsiTheme="majorHAnsi"/>
+      <w:lang w:bidi="ar-SA"/>
+    </w:rPr>
+  </w:style>
+  <w:style w:type="paragraph" w:styleId="TOC1">
+    <w:name w:val="toc 1"/>
+    <w:basedOn w:val="Normal"/>
+    <w:next w:val="Normal"/>
+    <w:autoRedefine/>
+    <w:uiPriority w:val="39"/>
+    <w:unhideWhenUsed/>
+    <w:rsid w:val="0060135C"/>
+    <w:pPr>
+      <w:spacing w:after="100"/>
+    </w:pPr>
+  </w:style>
+  <w:style w:type="paragraph" w:styleId="TOC2">
+    <w:name w:val="toc 2"/>
+    <w:basedOn w:val="Normal"/>
+    <w:next w:val="Normal"/>
+    <w:autoRedefine/>
+    <w:uiPriority w:val="39"/>
+    <w:unhideWhenUsed/>
+    <w:rsid w:val="0060135C"/>
+    <w:pPr>
+      <w:spacing w:after="100"/>
+      <w:ind w:left="220"/>
     </w:pPr>
   </w:style>
 </w:styles>
@@ -7133,7 +7872,7 @@
 </file>
 
 <file path=customXml/itemProps1.xml><?xml version="1.0" encoding="utf-8"?>
-<ds:datastoreItem xmlns:ds="http://schemas.openxmlformats.org/officeDocument/2006/customXml" ds:itemID="{EA7473D5-6202-4A31-B1C7-AC70F1F6669E}">
+<ds:datastoreItem xmlns:ds="http://schemas.openxmlformats.org/officeDocument/2006/customXml" ds:itemID="{8A14B5AE-F259-4F9A-B117-011F009EE990}">
   <ds:schemaRefs>
     <ds:schemaRef ds:uri="http://www.w3.org/2001/XMLSchema"/>
   </ds:schemaRefs>
@@ -7141,7 +7880,7 @@
 </file>
 
 <file path=customXml/itemProps2.xml><?xml version="1.0" encoding="utf-8"?>
-<ds:datastoreItem xmlns:ds="http://schemas.openxmlformats.org/officeDocument/2006/customXml" ds:itemID="{DFF644E9-B3C1-4E15-B190-31AC6454477C}">
+<ds:datastoreItem xmlns:ds="http://schemas.openxmlformats.org/officeDocument/2006/customXml" ds:itemID="{78850AEA-53CB-4D76-BE19-20DD5BD0320F}">
   <ds:schemaRefs>
     <ds:schemaRef ds:uri="http://schemas.openxmlformats.org/officeDocument/2006/bibliography"/>
   </ds:schemaRefs>

</xml_diff>

<commit_message>
# update docs, disclaimer
</commit_message>
<xml_diff>
--- a/Docs.docx
+++ b/Docs.docx
@@ -13,13 +13,6 @@
     </w:p>
     <w:sdt>
       <w:sdtPr>
-        <w:id w:val="120819110"/>
-        <w:docPartObj>
-          <w:docPartGallery w:val="Table of Contents"/>
-          <w:docPartUnique/>
-        </w:docPartObj>
-      </w:sdtPr>
-      <w:sdtEndPr>
         <w:rPr>
           <w:rFonts w:ascii="Arial" w:eastAsiaTheme="minorEastAsia" w:hAnsi="Arial" w:cstheme="minorBidi"/>
           <w:b w:val="0"/>
@@ -29,7 +22,12 @@
           <w:szCs w:val="22"/>
           <w:lang w:bidi="en-US"/>
         </w:rPr>
-      </w:sdtEndPr>
+        <w:id w:val="120819110"/>
+        <w:docPartObj>
+          <w:docPartGallery w:val="Table of Contents"/>
+          <w:docPartUnique/>
+        </w:docPartObj>
+      </w:sdtPr>
       <w:sdtContent>
         <w:p>
           <w:pPr>
@@ -67,12 +65,82 @@
           <w:r>
             <w:fldChar w:fldCharType="separate"/>
           </w:r>
-          <w:hyperlink w:anchor="_Toc263022267" w:history="1">
+          <w:hyperlink w:anchor="_Toc263086376" w:history="1">
             <w:r>
               <w:rPr>
                 <w:rStyle w:val="Hyperlink"/>
                 <w:noProof/>
               </w:rPr>
+              <w:t>Disclaimer</w:t>
+            </w:r>
+            <w:r>
+              <w:rPr>
+                <w:noProof/>
+                <w:webHidden/>
+              </w:rPr>
+              <w:tab/>
+            </w:r>
+            <w:r>
+              <w:rPr>
+                <w:noProof/>
+                <w:webHidden/>
+              </w:rPr>
+              <w:fldChar w:fldCharType="begin"/>
+            </w:r>
+            <w:r>
+              <w:rPr>
+                <w:noProof/>
+                <w:webHidden/>
+              </w:rPr>
+              <w:instrText xml:space="preserve"> PAGEREF _Toc263086376 \h </w:instrText>
+            </w:r>
+            <w:r>
+              <w:rPr>
+                <w:noProof/>
+                <w:webHidden/>
+              </w:rPr>
+            </w:r>
+            <w:r>
+              <w:rPr>
+                <w:noProof/>
+                <w:webHidden/>
+              </w:rPr>
+              <w:fldChar w:fldCharType="separate"/>
+            </w:r>
+            <w:r>
+              <w:rPr>
+                <w:noProof/>
+                <w:webHidden/>
+              </w:rPr>
+              <w:t>1</w:t>
+            </w:r>
+            <w:r>
+              <w:rPr>
+                <w:noProof/>
+                <w:webHidden/>
+              </w:rPr>
+              <w:fldChar w:fldCharType="end"/>
+            </w:r>
+          </w:hyperlink>
+        </w:p>
+        <w:p>
+          <w:pPr>
+            <w:pStyle w:val="TOC1"/>
+            <w:tabs>
+              <w:tab w:val="right" w:leader="dot" w:pos="8828"/>
+            </w:tabs>
+            <w:rPr>
+              <w:rFonts w:asciiTheme="minorHAnsi" w:hAnsiTheme="minorHAnsi"/>
+              <w:noProof/>
+              <w:lang w:val="es-AR" w:eastAsia="es-AR" w:bidi="ar-SA"/>
+            </w:rPr>
+          </w:pPr>
+          <w:hyperlink w:anchor="_Toc263086377" w:history="1">
+            <w:r>
+              <w:rPr>
+                <w:rStyle w:val="Hyperlink"/>
+                <w:noProof/>
+              </w:rPr>
               <w:t>Getting Started</w:t>
             </w:r>
             <w:r>
@@ -94,7 +162,7 @@
                 <w:noProof/>
                 <w:webHidden/>
               </w:rPr>
-              <w:instrText xml:space="preserve"> PAGEREF _Toc263022267 \h </w:instrText>
+              <w:instrText xml:space="preserve"> PAGEREF _Toc263086377 \h </w:instrText>
             </w:r>
             <w:r>
               <w:rPr>
@@ -137,7 +205,7 @@
               <w:lang w:val="es-AR" w:eastAsia="es-AR" w:bidi="ar-SA"/>
             </w:rPr>
           </w:pPr>
-          <w:hyperlink w:anchor="_Toc263022268" w:history="1">
+          <w:hyperlink w:anchor="_Toc263086378" w:history="1">
             <w:r>
               <w:rPr>
                 <w:rStyle w:val="Hyperlink"/>
@@ -164,7 +232,7 @@
                 <w:noProof/>
                 <w:webHidden/>
               </w:rPr>
-              <w:instrText xml:space="preserve"> PAGEREF _Toc263022268 \h </w:instrText>
+              <w:instrText xml:space="preserve"> PAGEREF _Toc263086378 \h </w:instrText>
             </w:r>
             <w:r>
               <w:rPr>
@@ -184,7 +252,7 @@
                 <w:noProof/>
                 <w:webHidden/>
               </w:rPr>
-              <w:t>3</w:t>
+              <w:t>4</w:t>
             </w:r>
             <w:r>
               <w:rPr>
@@ -207,7 +275,7 @@
               <w:lang w:val="es-AR" w:eastAsia="es-AR" w:bidi="ar-SA"/>
             </w:rPr>
           </w:pPr>
-          <w:hyperlink w:anchor="_Toc263022269" w:history="1">
+          <w:hyperlink w:anchor="_Toc263086379" w:history="1">
             <w:r>
               <w:rPr>
                 <w:rStyle w:val="Hyperlink"/>
@@ -234,7 +302,7 @@
                 <w:noProof/>
                 <w:webHidden/>
               </w:rPr>
-              <w:instrText xml:space="preserve"> PAGEREF _Toc263022269 \h </w:instrText>
+              <w:instrText xml:space="preserve"> PAGEREF _Toc263086379 \h </w:instrText>
             </w:r>
             <w:r>
               <w:rPr>
@@ -254,7 +322,7 @@
                 <w:noProof/>
                 <w:webHidden/>
               </w:rPr>
-              <w:t>6</w:t>
+              <w:t>7</w:t>
             </w:r>
             <w:r>
               <w:rPr>
@@ -277,7 +345,7 @@
               <w:lang w:val="es-AR" w:eastAsia="es-AR" w:bidi="ar-SA"/>
             </w:rPr>
           </w:pPr>
-          <w:hyperlink w:anchor="_Toc263022270" w:history="1">
+          <w:hyperlink w:anchor="_Toc263086380" w:history="1">
             <w:r>
               <w:rPr>
                 <w:rStyle w:val="Hyperlink"/>
@@ -304,7 +372,7 @@
                 <w:noProof/>
                 <w:webHidden/>
               </w:rPr>
-              <w:instrText xml:space="preserve"> PAGEREF _Toc263022270 \h </w:instrText>
+              <w:instrText xml:space="preserve"> PAGEREF _Toc263086380 \h </w:instrText>
             </w:r>
             <w:r>
               <w:rPr>
@@ -324,7 +392,7 @@
                 <w:noProof/>
                 <w:webHidden/>
               </w:rPr>
-              <w:t>6</w:t>
+              <w:t>7</w:t>
             </w:r>
             <w:r>
               <w:rPr>
@@ -347,7 +415,7 @@
               <w:lang w:val="es-AR" w:eastAsia="es-AR" w:bidi="ar-SA"/>
             </w:rPr>
           </w:pPr>
-          <w:hyperlink w:anchor="_Toc263022271" w:history="1">
+          <w:hyperlink w:anchor="_Toc263086381" w:history="1">
             <w:r>
               <w:rPr>
                 <w:rStyle w:val="Hyperlink"/>
@@ -374,7 +442,7 @@
                 <w:noProof/>
                 <w:webHidden/>
               </w:rPr>
-              <w:instrText xml:space="preserve"> PAGEREF _Toc263022271 \h </w:instrText>
+              <w:instrText xml:space="preserve"> PAGEREF _Toc263086381 \h </w:instrText>
             </w:r>
             <w:r>
               <w:rPr>
@@ -394,7 +462,7 @@
                 <w:noProof/>
                 <w:webHidden/>
               </w:rPr>
-              <w:t>7</w:t>
+              <w:t>8</w:t>
             </w:r>
             <w:r>
               <w:rPr>
@@ -417,7 +485,7 @@
               <w:lang w:val="es-AR" w:eastAsia="es-AR" w:bidi="ar-SA"/>
             </w:rPr>
           </w:pPr>
-          <w:hyperlink w:anchor="_Toc263022272" w:history="1">
+          <w:hyperlink w:anchor="_Toc263086382" w:history="1">
             <w:r>
               <w:rPr>
                 <w:rStyle w:val="Hyperlink"/>
@@ -444,7 +512,7 @@
                 <w:noProof/>
                 <w:webHidden/>
               </w:rPr>
-              <w:instrText xml:space="preserve"> PAGEREF _Toc263022272 \h </w:instrText>
+              <w:instrText xml:space="preserve"> PAGEREF _Toc263086382 \h </w:instrText>
             </w:r>
             <w:r>
               <w:rPr>
@@ -464,7 +532,7 @@
                 <w:noProof/>
                 <w:webHidden/>
               </w:rPr>
-              <w:t>8</w:t>
+              <w:t>9</w:t>
             </w:r>
             <w:r>
               <w:rPr>
@@ -487,7 +555,7 @@
               <w:lang w:val="es-AR" w:eastAsia="es-AR" w:bidi="ar-SA"/>
             </w:rPr>
           </w:pPr>
-          <w:hyperlink w:anchor="_Toc263022273" w:history="1">
+          <w:hyperlink w:anchor="_Toc263086383" w:history="1">
             <w:r>
               <w:rPr>
                 <w:rStyle w:val="Hyperlink"/>
@@ -514,7 +582,7 @@
                 <w:noProof/>
                 <w:webHidden/>
               </w:rPr>
-              <w:instrText xml:space="preserve"> PAGEREF _Toc263022273 \h </w:instrText>
+              <w:instrText xml:space="preserve"> PAGEREF _Toc263086383 \h </w:instrText>
             </w:r>
             <w:r>
               <w:rPr>
@@ -534,7 +602,7 @@
                 <w:noProof/>
                 <w:webHidden/>
               </w:rPr>
-              <w:t>9</w:t>
+              <w:t>10</w:t>
             </w:r>
             <w:r>
               <w:rPr>
@@ -557,7 +625,7 @@
               <w:lang w:val="es-AR" w:eastAsia="es-AR" w:bidi="ar-SA"/>
             </w:rPr>
           </w:pPr>
-          <w:hyperlink w:anchor="_Toc263022274" w:history="1">
+          <w:hyperlink w:anchor="_Toc263086384" w:history="1">
             <w:r>
               <w:rPr>
                 <w:rStyle w:val="Hyperlink"/>
@@ -584,7 +652,7 @@
                 <w:noProof/>
                 <w:webHidden/>
               </w:rPr>
-              <w:instrText xml:space="preserve"> PAGEREF _Toc263022274 \h </w:instrText>
+              <w:instrText xml:space="preserve"> PAGEREF _Toc263086384 \h </w:instrText>
             </w:r>
             <w:r>
               <w:rPr>
@@ -604,7 +672,7 @@
                 <w:noProof/>
                 <w:webHidden/>
               </w:rPr>
-              <w:t>9</w:t>
+              <w:t>10</w:t>
             </w:r>
             <w:r>
               <w:rPr>
@@ -627,7 +695,7 @@
               <w:lang w:val="es-AR" w:eastAsia="es-AR" w:bidi="ar-SA"/>
             </w:rPr>
           </w:pPr>
-          <w:hyperlink w:anchor="_Toc263022275" w:history="1">
+          <w:hyperlink w:anchor="_Toc263086385" w:history="1">
             <w:r>
               <w:rPr>
                 <w:rStyle w:val="Hyperlink"/>
@@ -654,7 +722,7 @@
                 <w:noProof/>
                 <w:webHidden/>
               </w:rPr>
-              <w:instrText xml:space="preserve"> PAGEREF _Toc263022275 \h </w:instrText>
+              <w:instrText xml:space="preserve"> PAGEREF _Toc263086385 \h </w:instrText>
             </w:r>
             <w:r>
               <w:rPr>
@@ -674,7 +742,7 @@
                 <w:noProof/>
                 <w:webHidden/>
               </w:rPr>
-              <w:t>10</w:t>
+              <w:t>11</w:t>
             </w:r>
             <w:r>
               <w:rPr>
@@ -697,7 +765,7 @@
               <w:lang w:val="es-AR" w:eastAsia="es-AR" w:bidi="ar-SA"/>
             </w:rPr>
           </w:pPr>
-          <w:hyperlink w:anchor="_Toc263022276" w:history="1">
+          <w:hyperlink w:anchor="_Toc263086386" w:history="1">
             <w:r>
               <w:rPr>
                 <w:rStyle w:val="Hyperlink"/>
@@ -724,7 +792,7 @@
                 <w:noProof/>
                 <w:webHidden/>
               </w:rPr>
-              <w:instrText xml:space="preserve"> PAGEREF _Toc263022276 \h </w:instrText>
+              <w:instrText xml:space="preserve"> PAGEREF _Toc263086386 \h </w:instrText>
             </w:r>
             <w:r>
               <w:rPr>
@@ -744,7 +812,7 @@
                 <w:noProof/>
                 <w:webHidden/>
               </w:rPr>
-              <w:t>10</w:t>
+              <w:t>11</w:t>
             </w:r>
             <w:r>
               <w:rPr>
@@ -766,11 +834,40 @@
       <w:pPr>
         <w:pStyle w:val="Heading1"/>
       </w:pPr>
-      <w:bookmarkStart w:id="0" w:name="_Toc263022267"/>
+      <w:bookmarkStart w:id="0" w:name="_Toc263086376"/>
+      <w:r>
+        <w:t>Disclaimer</w:t>
+      </w:r>
+      <w:bookmarkEnd w:id="0"/>
+    </w:p>
+    <w:p>
+      <w:pPr>
+        <w:pStyle w:val="ppBodyText"/>
+      </w:pPr>
+      <w:r>
+        <w:t xml:space="preserve">This code is provided as-is under the </w:t>
+      </w:r>
+      <w:hyperlink r:id="rId7" w:history="1">
+        <w:r>
+          <w:rPr>
+            <w:rStyle w:val="Hyperlink"/>
+          </w:rPr>
+          <w:t>Ms-PL license</w:t>
+        </w:r>
+      </w:hyperlink>
+      <w:r>
+        <w:t>. It has not been tested in production environments and it has not gone through threats and countermeasures analysis. Use it at your own risk.</w:t>
+      </w:r>
+    </w:p>
+    <w:p>
+      <w:pPr>
+        <w:pStyle w:val="Heading1"/>
+      </w:pPr>
+      <w:bookmarkStart w:id="1" w:name="_Toc263086377"/>
       <w:r>
         <w:t>Getting Started</w:t>
       </w:r>
-      <w:bookmarkEnd w:id="0"/>
+      <w:bookmarkEnd w:id="1"/>
     </w:p>
     <w:p>
       <w:r>
@@ -810,6 +907,7 @@
           <w:noProof/>
           <w:lang w:val="es-AR" w:eastAsia="es-AR" w:bidi="ar-SA"/>
         </w:rPr>
+        <w:lastRenderedPageBreak/>
         <w:drawing>
           <wp:inline distT="0" distB="0" distL="0" distR="0">
             <wp:extent cx="4822190" cy="2145665"/>
@@ -828,7 +926,7 @@
                     </pic:cNvPicPr>
                   </pic:nvPicPr>
                   <pic:blipFill>
-                    <a:blip r:embed="rId7" cstate="print"/>
+                    <a:blip r:embed="rId8" cstate="print"/>
                     <a:srcRect/>
                     <a:stretch>
                       <a:fillRect/>
@@ -861,7 +959,7 @@
       <w:r>
         <w:t xml:space="preserve"> </w:t>
       </w:r>
-      <w:hyperlink r:id="rId8" w:history="1">
+      <w:hyperlink r:id="rId9" w:history="1">
         <w:r>
           <w:rPr>
             <w:rStyle w:val="Hyperlink"/>
@@ -906,7 +1004,7 @@
                     </pic:cNvPicPr>
                   </pic:nvPicPr>
                   <pic:blipFill>
-                    <a:blip r:embed="rId9" cstate="print"/>
+                    <a:blip r:embed="rId10" cstate="print"/>
                     <a:srcRect/>
                     <a:stretch>
                       <a:fillRect/>
@@ -933,12 +1031,12 @@
       <w:pPr>
         <w:pStyle w:val="Heading2"/>
       </w:pPr>
-      <w:bookmarkStart w:id="1" w:name="_Toc263022268"/>
+      <w:bookmarkStart w:id="2" w:name="_Toc263086378"/>
       <w:r>
         <w:lastRenderedPageBreak/>
         <w:t>Configuring an ASP.NET application to use the Multi Protocol STS</w:t>
       </w:r>
-      <w:bookmarkEnd w:id="1"/>
+      <w:bookmarkEnd w:id="2"/>
     </w:p>
     <w:p>
       <w:pPr>
@@ -1009,7 +1107,7 @@
                     </pic:cNvPicPr>
                   </pic:nvPicPr>
                   <pic:blipFill>
-                    <a:blip r:embed="rId10" cstate="print"/>
+                    <a:blip r:embed="rId11" cstate="print"/>
                     <a:srcRect/>
                     <a:stretch>
                       <a:fillRect/>
@@ -1079,7 +1177,7 @@
                     </pic:cNvPicPr>
                   </pic:nvPicPr>
                   <pic:blipFill>
-                    <a:blip r:embed="rId11" cstate="print"/>
+                    <a:blip r:embed="rId12" cstate="print"/>
                     <a:srcRect/>
                     <a:stretch>
                       <a:fillRect/>
@@ -1162,7 +1260,7 @@
                     </pic:cNvPicPr>
                   </pic:nvPicPr>
                   <pic:blipFill>
-                    <a:blip r:embed="rId12" cstate="print"/>
+                    <a:blip r:embed="rId13" cstate="print"/>
                     <a:srcRect/>
                     <a:stretch>
                       <a:fillRect/>
@@ -1219,7 +1317,7 @@
       <w:r>
         <w:t xml:space="preserve"> is </w:t>
       </w:r>
-      <w:hyperlink r:id="rId13" w:history="1">
+      <w:hyperlink r:id="rId14" w:history="1">
         <w:r>
           <w:rPr>
             <w:rStyle w:val="Hyperlink"/>
@@ -1261,89 +1359,6 @@
                 <pic:pic xmlns:pic="http://schemas.openxmlformats.org/drawingml/2006/picture">
                   <pic:nvPicPr>
                     <pic:cNvPr id="0" name="Picture 20"/>
-                    <pic:cNvPicPr>
-                      <a:picLocks noChangeAspect="1" noChangeArrowheads="1"/>
-                    </pic:cNvPicPr>
-                  </pic:nvPicPr>
-                  <pic:blipFill>
-                    <a:blip r:embed="rId14" cstate="print"/>
-                    <a:srcRect/>
-                    <a:stretch>
-                      <a:fillRect/>
-                    </a:stretch>
-                  </pic:blipFill>
-                  <pic:spPr bwMode="auto">
-                    <a:xfrm>
-                      <a:off x="0" y="0"/>
-                      <a:ext cx="4320000" cy="3255397"/>
-                    </a:xfrm>
-                    <a:prstGeom prst="rect">
-                      <a:avLst/>
-                    </a:prstGeom>
-                    <a:noFill/>
-                    <a:ln w="9525">
-                      <a:noFill/>
-                      <a:miter lim="800000"/>
-                      <a:headEnd/>
-                      <a:tailEnd/>
-                    </a:ln>
-                  </pic:spPr>
-                </pic:pic>
-              </a:graphicData>
-            </a:graphic>
-          </wp:inline>
-        </w:drawing>
-      </w:r>
-    </w:p>
-    <w:p/>
-    <w:p>
-      <w:pPr>
-        <w:pStyle w:val="ppNumberList"/>
-      </w:pPr>
-      <w:r>
-        <w:lastRenderedPageBreak/>
-        <w:t xml:space="preserve">Select </w:t>
-      </w:r>
-      <w:r>
-        <w:rPr>
-          <w:b/>
-        </w:rPr>
-        <w:t>No encryption</w:t>
-      </w:r>
-      <w:r>
-        <w:t xml:space="preserve"> and press </w:t>
-      </w:r>
-      <w:proofErr w:type="gramStart"/>
-      <w:r>
-        <w:t>Next</w:t>
-      </w:r>
-      <w:proofErr w:type="gramEnd"/>
-      <w:r>
-        <w:t>. By default the Multi Protocol STS does not encrypt tokens.</w:t>
-      </w:r>
-    </w:p>
-    <w:p>
-      <w:pPr>
-        <w:pStyle w:val="ppFigureIndent"/>
-      </w:pPr>
-      <w:r>
-        <w:rPr>
-          <w:noProof/>
-          <w:lang w:val="es-AR" w:eastAsia="es-AR" w:bidi="ar-SA"/>
-        </w:rPr>
-        <w:drawing>
-          <wp:inline distT="0" distB="0" distL="0" distR="0">
-            <wp:extent cx="4320000" cy="3255397"/>
-            <wp:effectExtent l="19050" t="0" r="4350" b="0"/>
-            <wp:docPr id="15" name="Picture 26"/>
-            <wp:cNvGraphicFramePr>
-              <a:graphicFrameLocks xmlns:a="http://schemas.openxmlformats.org/drawingml/2006/main" noChangeAspect="1"/>
-            </wp:cNvGraphicFramePr>
-            <a:graphic xmlns:a="http://schemas.openxmlformats.org/drawingml/2006/main">
-              <a:graphicData uri="http://schemas.openxmlformats.org/drawingml/2006/picture">
-                <pic:pic xmlns:pic="http://schemas.openxmlformats.org/drawingml/2006/picture">
-                  <pic:nvPicPr>
-                    <pic:cNvPr id="0" name="Picture 26"/>
                     <pic:cNvPicPr>
                       <a:picLocks noChangeAspect="1" noChangeArrowheads="1"/>
                     </pic:cNvPicPr>
@@ -1378,12 +1393,31 @@
         </w:drawing>
       </w:r>
     </w:p>
+    <w:p/>
     <w:p>
       <w:pPr>
         <w:pStyle w:val="ppNumberList"/>
       </w:pPr>
       <w:r>
-        <w:t>These are the claims offered by the STS. Press Next</w:t>
+        <w:lastRenderedPageBreak/>
+        <w:t xml:space="preserve">Select </w:t>
+      </w:r>
+      <w:r>
+        <w:rPr>
+          <w:b/>
+        </w:rPr>
+        <w:t>No encryption</w:t>
+      </w:r>
+      <w:r>
+        <w:t xml:space="preserve"> and press </w:t>
+      </w:r>
+      <w:proofErr w:type="gramStart"/>
+      <w:r>
+        <w:t>Next</w:t>
+      </w:r>
+      <w:proofErr w:type="gramEnd"/>
+      <w:r>
+        <w:t>. By default the Multi Protocol STS does not encrypt tokens.</w:t>
       </w:r>
     </w:p>
     <w:p>
@@ -1399,7 +1433,7 @@
           <wp:inline distT="0" distB="0" distL="0" distR="0">
             <wp:extent cx="4320000" cy="3255397"/>
             <wp:effectExtent l="19050" t="0" r="4350" b="0"/>
-            <wp:docPr id="16" name="Picture 29"/>
+            <wp:docPr id="15" name="Picture 26"/>
             <wp:cNvGraphicFramePr>
               <a:graphicFrameLocks xmlns:a="http://schemas.openxmlformats.org/drawingml/2006/main" noChangeAspect="1"/>
             </wp:cNvGraphicFramePr>
@@ -1407,7 +1441,7 @@
               <a:graphicData uri="http://schemas.openxmlformats.org/drawingml/2006/picture">
                 <pic:pic xmlns:pic="http://schemas.openxmlformats.org/drawingml/2006/picture">
                   <pic:nvPicPr>
-                    <pic:cNvPr id="0" name="Picture 29"/>
+                    <pic:cNvPr id="0" name="Picture 26"/>
                     <pic:cNvPicPr>
                       <a:picLocks noChangeAspect="1" noChangeArrowheads="1"/>
                     </pic:cNvPicPr>
@@ -1447,6 +1481,70 @@
         <w:pStyle w:val="ppNumberList"/>
       </w:pPr>
       <w:r>
+        <w:t>These are the claims offered by the STS. Press Next</w:t>
+      </w:r>
+    </w:p>
+    <w:p>
+      <w:pPr>
+        <w:pStyle w:val="ppFigureIndent"/>
+      </w:pPr>
+      <w:r>
+        <w:rPr>
+          <w:noProof/>
+          <w:lang w:val="es-AR" w:eastAsia="es-AR" w:bidi="ar-SA"/>
+        </w:rPr>
+        <w:drawing>
+          <wp:inline distT="0" distB="0" distL="0" distR="0">
+            <wp:extent cx="4320000" cy="3255397"/>
+            <wp:effectExtent l="19050" t="0" r="4350" b="0"/>
+            <wp:docPr id="16" name="Picture 29"/>
+            <wp:cNvGraphicFramePr>
+              <a:graphicFrameLocks xmlns:a="http://schemas.openxmlformats.org/drawingml/2006/main" noChangeAspect="1"/>
+            </wp:cNvGraphicFramePr>
+            <a:graphic xmlns:a="http://schemas.openxmlformats.org/drawingml/2006/main">
+              <a:graphicData uri="http://schemas.openxmlformats.org/drawingml/2006/picture">
+                <pic:pic xmlns:pic="http://schemas.openxmlformats.org/drawingml/2006/picture">
+                  <pic:nvPicPr>
+                    <pic:cNvPr id="0" name="Picture 29"/>
+                    <pic:cNvPicPr>
+                      <a:picLocks noChangeAspect="1" noChangeArrowheads="1"/>
+                    </pic:cNvPicPr>
+                  </pic:nvPicPr>
+                  <pic:blipFill>
+                    <a:blip r:embed="rId17" cstate="print"/>
+                    <a:srcRect/>
+                    <a:stretch>
+                      <a:fillRect/>
+                    </a:stretch>
+                  </pic:blipFill>
+                  <pic:spPr bwMode="auto">
+                    <a:xfrm>
+                      <a:off x="0" y="0"/>
+                      <a:ext cx="4320000" cy="3255397"/>
+                    </a:xfrm>
+                    <a:prstGeom prst="rect">
+                      <a:avLst/>
+                    </a:prstGeom>
+                    <a:noFill/>
+                    <a:ln w="9525">
+                      <a:noFill/>
+                      <a:miter lim="800000"/>
+                      <a:headEnd/>
+                      <a:tailEnd/>
+                    </a:ln>
+                  </pic:spPr>
+                </pic:pic>
+              </a:graphicData>
+            </a:graphic>
+          </wp:inline>
+        </w:drawing>
+      </w:r>
+    </w:p>
+    <w:p>
+      <w:pPr>
+        <w:pStyle w:val="ppNumberList"/>
+      </w:pPr>
+      <w:r>
         <w:t>Press Finish.</w:t>
       </w:r>
     </w:p>
@@ -1805,21 +1903,21 @@
       <w:pPr>
         <w:pStyle w:val="Heading1"/>
       </w:pPr>
-      <w:bookmarkStart w:id="2" w:name="_Toc263022269"/>
+      <w:bookmarkStart w:id="3" w:name="_Toc263086379"/>
       <w:r>
         <w:t>Configuration</w:t>
       </w:r>
-      <w:bookmarkEnd w:id="2"/>
+      <w:bookmarkEnd w:id="3"/>
     </w:p>
     <w:p>
       <w:pPr>
         <w:pStyle w:val="Heading2"/>
       </w:pPr>
-      <w:bookmarkStart w:id="3" w:name="_Toc263022270"/>
+      <w:bookmarkStart w:id="4" w:name="_Toc263086380"/>
       <w:r>
         <w:t>General Properties</w:t>
       </w:r>
-      <w:bookmarkEnd w:id="3"/>
+      <w:bookmarkEnd w:id="4"/>
     </w:p>
     <w:p>
       <w:r>
@@ -2083,7 +2181,7 @@
       <w:pPr>
         <w:pStyle w:val="Heading2"/>
       </w:pPr>
-      <w:bookmarkStart w:id="4" w:name="_Toc263022271"/>
+      <w:bookmarkStart w:id="5" w:name="_Toc263086381"/>
       <w:r>
         <w:t>Claim</w:t>
       </w:r>
@@ -2093,7 +2191,7 @@
       <w:r>
         <w:t xml:space="preserve"> Providers</w:t>
       </w:r>
-      <w:bookmarkEnd w:id="4"/>
+      <w:bookmarkEnd w:id="5"/>
     </w:p>
     <w:p>
       <w:r>
@@ -2791,11 +2889,11 @@
       <w:pPr>
         <w:pStyle w:val="Heading2"/>
       </w:pPr>
-      <w:bookmarkStart w:id="5" w:name="_Toc263022272"/>
+      <w:bookmarkStart w:id="6" w:name="_Toc263086382"/>
       <w:r>
         <w:t>Scopes</w:t>
       </w:r>
-      <w:bookmarkEnd w:id="5"/>
+      <w:bookmarkEnd w:id="6"/>
     </w:p>
     <w:p>
       <w:r>
@@ -3479,21 +3577,21 @@
       <w:pPr>
         <w:pStyle w:val="Heading1"/>
       </w:pPr>
-      <w:bookmarkStart w:id="6" w:name="_Toc263022273"/>
+      <w:bookmarkStart w:id="7" w:name="_Toc263086383"/>
       <w:r>
         <w:t>More info</w:t>
       </w:r>
-      <w:bookmarkEnd w:id="6"/>
+      <w:bookmarkEnd w:id="7"/>
     </w:p>
     <w:p>
       <w:pPr>
         <w:pStyle w:val="Heading2"/>
       </w:pPr>
-      <w:bookmarkStart w:id="7" w:name="_Toc263022274"/>
+      <w:bookmarkStart w:id="8" w:name="_Toc263086384"/>
       <w:r>
         <w:t>The story behind</w:t>
       </w:r>
-      <w:bookmarkEnd w:id="7"/>
+      <w:bookmarkEnd w:id="8"/>
     </w:p>
     <w:p>
       <w:r>
@@ -3507,7 +3605,7 @@
       <w:r>
         <w:t xml:space="preserve"> group (lead by </w:t>
       </w:r>
-      <w:hyperlink r:id="rId17" w:history="1">
+      <w:hyperlink r:id="rId18" w:history="1">
         <w:r>
           <w:rPr>
             <w:rStyle w:val="Hyperlink"/>
@@ -3518,7 +3616,7 @@
       <w:r>
         <w:t xml:space="preserve">), </w:t>
       </w:r>
-      <w:hyperlink r:id="rId18" w:history="1">
+      <w:hyperlink r:id="rId19" w:history="1">
         <w:r>
           <w:rPr>
             <w:rStyle w:val="Hyperlink"/>
@@ -3529,7 +3627,7 @@
       <w:r>
         <w:t xml:space="preserve"> and </w:t>
       </w:r>
-      <w:hyperlink r:id="rId19" w:history="1">
+      <w:hyperlink r:id="rId20" w:history="1">
         <w:r>
           <w:rPr>
             <w:rStyle w:val="Hyperlink"/>
@@ -3574,6 +3672,56 @@
       <w:r>
         <w:t xml:space="preserve"> protocol (used by PayPal), WS-Federation protocol and SAML tokens (used by Medtronic apps). This intermediary STS would also allow SSO between the web applications, avoiding re-authentication with the original identity provider (PayPal).</w:t>
       </w:r>
+      <w:r>
+        <w:t xml:space="preserve"> The idea of this protocol transition/bridge STS was originated in </w:t>
+      </w:r>
+      <w:hyperlink r:id="rId21" w:history="1">
+        <w:r>
+          <w:rPr>
+            <w:rStyle w:val="Hyperlink"/>
+          </w:rPr>
+          <w:t xml:space="preserve">Vittorio </w:t>
+        </w:r>
+        <w:proofErr w:type="spellStart"/>
+        <w:r>
+          <w:rPr>
+            <w:rStyle w:val="Hyperlink"/>
+          </w:rPr>
+          <w:t>Bertocci’s</w:t>
+        </w:r>
+        <w:proofErr w:type="spellEnd"/>
+        <w:r>
+          <w:rPr>
+            <w:rStyle w:val="Hyperlink"/>
+          </w:rPr>
+          <w:t xml:space="preserve"> blog</w:t>
+        </w:r>
+      </w:hyperlink>
+      <w:r>
+        <w:t xml:space="preserve"> and then </w:t>
+      </w:r>
+      <w:hyperlink r:id="rId22" w:history="1">
+        <w:r>
+          <w:rPr>
+            <w:rStyle w:val="Hyperlink"/>
+          </w:rPr>
+          <w:t>Matias Woloski</w:t>
+        </w:r>
+      </w:hyperlink>
+      <w:r>
+        <w:t xml:space="preserve"> posted an initial implementation on his </w:t>
+      </w:r>
+      <w:hyperlink r:id="rId23" w:history="1">
+        <w:r>
+          <w:rPr>
+            <w:rStyle w:val="Hyperlink"/>
+          </w:rPr>
+          <w:t>blog</w:t>
+        </w:r>
+      </w:hyperlink>
+      <w:r>
+        <w:t xml:space="preserve">. </w:t>
+      </w:r>
     </w:p>
     <w:p>
       <w:r>
@@ -3592,11 +3740,11 @@
       <w:pPr>
         <w:pStyle w:val="Heading2"/>
       </w:pPr>
-      <w:bookmarkStart w:id="8" w:name="_Toc263022275"/>
+      <w:bookmarkStart w:id="9" w:name="_Toc263086385"/>
       <w:r>
         <w:t>Known Issues</w:t>
       </w:r>
-      <w:bookmarkEnd w:id="8"/>
+      <w:bookmarkEnd w:id="9"/>
     </w:p>
     <w:p>
       <w:pPr>
@@ -3650,11 +3798,11 @@
       <w:pPr>
         <w:pStyle w:val="Heading2"/>
       </w:pPr>
-      <w:bookmarkStart w:id="9" w:name="_Toc263022276"/>
+      <w:bookmarkStart w:id="10" w:name="_Toc263086386"/>
       <w:r>
         <w:t>Main contributors</w:t>
       </w:r>
-      <w:bookmarkEnd w:id="9"/>
+      <w:bookmarkEnd w:id="10"/>
     </w:p>
     <w:p>
       <w:pPr>
@@ -3667,7 +3815,7 @@
       <w:r>
         <w:t xml:space="preserve">Juan Pablo Garcia (blog: </w:t>
       </w:r>
-      <w:hyperlink r:id="rId20" w:history="1">
+      <w:hyperlink r:id="rId24" w:history="1">
         <w:r>
           <w:rPr>
             <w:rStyle w:val="Hyperlink"/>
@@ -3728,7 +3876,7 @@
       <w:r>
         <w:t xml:space="preserve">blog: </w:t>
       </w:r>
-      <w:hyperlink r:id="rId21" w:history="1">
+      <w:hyperlink r:id="rId25" w:history="1">
         <w:r>
           <w:rPr>
             <w:rStyle w:val="Hyperlink"/>
@@ -3794,7 +3942,7 @@
             <wp:extent cx="800100" cy="800100"/>
             <wp:effectExtent l="19050" t="0" r="0" b="0"/>
             <wp:docPr id="1" name="Picture 1" descr="2010-05-30 17:06:42">
-              <a:hlinkClick xmlns:a="http://schemas.openxmlformats.org/drawingml/2006/main" r:id="rId22"/>
+              <a:hlinkClick xmlns:a="http://schemas.openxmlformats.org/drawingml/2006/main" r:id="rId26"/>
             </wp:docPr>
             <wp:cNvGraphicFramePr>
               <a:graphicFrameLocks xmlns:a="http://schemas.openxmlformats.org/drawingml/2006/main" noChangeAspect="1"/>
@@ -3809,7 +3957,7 @@
                     </pic:cNvPicPr>
                   </pic:nvPicPr>
                   <pic:blipFill>
-                    <a:blip r:embed="rId23" cstate="print"/>
+                    <a:blip r:embed="rId27" cstate="print"/>
                     <a:srcRect/>
                     <a:stretch>
                       <a:fillRect/>
@@ -7872,7 +8020,7 @@
 </file>
 
 <file path=customXml/itemProps1.xml><?xml version="1.0" encoding="utf-8"?>
-<ds:datastoreItem xmlns:ds="http://schemas.openxmlformats.org/officeDocument/2006/customXml" ds:itemID="{8A14B5AE-F259-4F9A-B117-011F009EE990}">
+<ds:datastoreItem xmlns:ds="http://schemas.openxmlformats.org/officeDocument/2006/customXml" ds:itemID="{BA6CF4D0-07B1-4138-A48F-2C63D6ADFCAA}">
   <ds:schemaRefs>
     <ds:schemaRef ds:uri="http://www.w3.org/2001/XMLSchema"/>
   </ds:schemaRefs>
@@ -7880,7 +8028,7 @@
 </file>
 
 <file path=customXml/itemProps2.xml><?xml version="1.0" encoding="utf-8"?>
-<ds:datastoreItem xmlns:ds="http://schemas.openxmlformats.org/officeDocument/2006/customXml" ds:itemID="{78850AEA-53CB-4D76-BE19-20DD5BD0320F}">
+<ds:datastoreItem xmlns:ds="http://schemas.openxmlformats.org/officeDocument/2006/customXml" ds:itemID="{23A6091C-0160-4381-B8A5-87E8667E5D03}">
   <ds:schemaRefs>
     <ds:schemaRef ds:uri="http://schemas.openxmlformats.org/officeDocument/2006/bibliography"/>
   </ds:schemaRefs>

</xml_diff>